<commit_message>
Chore: Added urls_api and merge .docx
</commit_message>
<xml_diff>
--- a/docx_pages/05_Conhecendo a interface do usuário do Archer.docx
+++ b/docx_pages/05_Conhecendo a interface do usuário do Archer.docx
@@ -2,8 +2,8 @@
 <file path=word/document.xml><?xml version="1.0" encoding="utf-8"?>
 <w:document xmlns:w="http://schemas.openxmlformats.org/wordprocessingml/2006/main" xmlns:m="http://schemas.openxmlformats.org/officeDocument/2006/math" xmlns:r="http://schemas.openxmlformats.org/officeDocument/2006/relationships" xmlns:o="urn:schemas-microsoft-com:office:office" xmlns:v="urn:schemas-microsoft-com:vml" xmlns:w10="urn:schemas-microsoft-com:office:word" xmlns:a="http://schemas.openxmlformats.org/drawingml/2006/main" xmlns:pic="http://schemas.openxmlformats.org/drawingml/2006/picture" xmlns:wp="http://schemas.openxmlformats.org/drawingml/2006/wordprocessingDrawing">
   <w:body>
-    <w:bookmarkStart w:id="26" w:name="mc-main-content"/>
-    <w:bookmarkStart w:id="25" w:name="X27b0aff8f5d4e31a988e9a324baf34035043515"/>
+    <w:bookmarkStart w:id="29" w:name="mc-main-content"/>
+    <w:bookmarkStart w:id="28" w:name="X27b0aff8f5d4e31a988e9a324baf34035043515"/>
     <w:p>
       <w:pPr>
         <w:pStyle w:val="Heading1"/>
@@ -79,7 +79,7 @@
         </w:r>
       </w:hyperlink>
     </w:p>
-    <w:bookmarkStart w:id="23" w:name="ComosemovimentarnoArcher"/>
+    <w:bookmarkStart w:id="26" w:name="ComosemovimentarnoArcher"/>
     <w:p>
       <w:pPr>
         <w:pStyle w:val="Heading2"/>
@@ -137,7 +137,46 @@
         <w:t xml:space="preserve"> </w:t>
       </w:r>
       <w:r>
-        <w:t xml:space="preserve">ícone CC no player</w:t>
+        <w:drawing>
+          <wp:inline>
+            <wp:extent cx="221381" cy="192505"/>
+            <wp:effectExtent b="0" l="0" r="0" t="0"/>
+            <wp:docPr descr="ícone CC no player" title="ícone CC no player" id="23" name="Picture"/>
+            <a:graphic>
+              <a:graphicData uri="http://schemas.openxmlformats.org/drawingml/2006/picture">
+                <pic:pic>
+                  <pic:nvPicPr>
+                    <pic:cNvPr descr="C:/Users/samue/WebScrapper/HelpArcher-to-pdf/images/c111ef44e7725e3f1cd1a51a7c143577.png" id="24" name="Picture"/>
+                    <pic:cNvPicPr>
+                      <a:picLocks noChangeArrowheads="1" noChangeAspect="1"/>
+                    </pic:cNvPicPr>
+                  </pic:nvPicPr>
+                  <pic:blipFill>
+                    <a:blip r:embed="rId22"/>
+                    <a:stretch>
+                      <a:fillRect/>
+                    </a:stretch>
+                  </pic:blipFill>
+                  <pic:spPr bwMode="auto">
+                    <a:xfrm>
+                      <a:off x="0" y="0"/>
+                      <a:ext cx="221381" cy="192505"/>
+                    </a:xfrm>
+                    <a:prstGeom prst="rect">
+                      <a:avLst/>
+                    </a:prstGeom>
+                    <a:noFill/>
+                    <a:ln w="9525">
+                      <a:noFill/>
+                      <a:headEnd/>
+                      <a:tailEnd/>
+                    </a:ln>
+                  </pic:spPr>
+                </pic:pic>
+              </a:graphicData>
+            </a:graphic>
+          </wp:inline>
+        </w:drawing>
       </w:r>
       <w:r>
         <w:t xml:space="preserve"> </w:t>
@@ -150,11 +189,11 @@
       <w:pPr>
         <w:pStyle w:val="BodyText"/>
       </w:pPr>
-      <w:bookmarkStart w:id="22" w:name="classic_experiences"/>
-      <w:bookmarkEnd w:id="22"/>
+      <w:bookmarkStart w:id="25" w:name="classic_experiences"/>
+      <w:bookmarkEnd w:id="25"/>
     </w:p>
-    <w:bookmarkEnd w:id="23"/>
-    <w:bookmarkStart w:id="24" w:name="ExperiênciasclássicasdoArcher"/>
+    <w:bookmarkEnd w:id="26"/>
+    <w:bookmarkStart w:id="27" w:name="ExperiênciasclássicasdoArcher"/>
     <w:p>
       <w:pPr>
         <w:pStyle w:val="Heading2"/>
@@ -171,9 +210,9 @@
         <w:t xml:space="preserve">À medida que a Archer continua sua missão de melhorar a experiência do usuário, reconhecemos que algumas empresas precisam de um pouco de tempo para se ajustarem. Para acomodar esse ajuste, deixamos a experiência clássica disponível na interface do usuário do Archer por um período de tempo.</w:t>
       </w:r>
     </w:p>
-    <w:bookmarkEnd w:id="24"/>
-    <w:bookmarkEnd w:id="25"/>
-    <w:bookmarkEnd w:id="26"/>
+    <w:bookmarkEnd w:id="27"/>
+    <w:bookmarkEnd w:id="28"/>
+    <w:bookmarkEnd w:id="29"/>
     <w:sectPr>
       <w:footnotePr>
         <w:numRestart w:val="eachSect"/>

</xml_diff>